<commit_message>
Added model link from google drive to the report
</commit_message>
<xml_diff>
--- a/HW1/hw1_report.docx
+++ b/HW1/hw1_report.docx
@@ -7,8 +7,6 @@
         <w:pStyle w:val="Heading1"/>
         <w:jc w:val="center"/>
       </w:pPr>
-      <w:bookmarkStart w:id="0" w:name="_GoBack"/>
-      <w:bookmarkEnd w:id="0"/>
       <w:r>
         <w:t>Exercise 1 Report – MNIST classification</w:t>
       </w:r>
@@ -504,14 +502,6 @@
     </w:p>
     <w:p>
       <w:pPr>
-        <w:pStyle w:val="Heading2"/>
-      </w:pPr>
-      <w:r>
-        <w:t>Optimization</w:t>
-      </w:r>
-    </w:p>
-    <w:p>
-      <w:pPr>
         <w:pStyle w:val="ListParagraph"/>
         <w:numPr>
           <w:ilvl w:val="0"/>
@@ -519,15 +509,23 @@
         </w:numPr>
       </w:pPr>
       <w:r>
-        <w:t xml:space="preserve">We used the </w:t>
-      </w:r>
-      <w:proofErr w:type="spellStart"/>
-      <w:r>
-        <w:t>CrossEntropyCriterion</w:t>
-      </w:r>
-      <w:proofErr w:type="spellEnd"/>
-      <w:r>
-        <w:t>, which is recommended for multiclass classification problems.</w:t>
+        <w:t xml:space="preserve">The trained model can be found at: </w:t>
+      </w:r>
+      <w:hyperlink r:id="rId7" w:history="1">
+        <w:r>
+          <w:rPr>
+            <w:rStyle w:val="Hyperlink"/>
+          </w:rPr>
+          <w:t>https://drive.google.com/open?id=0BygMyEL1SmpZM3FzbW5iMWNFemc</w:t>
+        </w:r>
+      </w:hyperlink>
+    </w:p>
+    <w:p>
+      <w:pPr>
+        <w:pStyle w:val="Heading2"/>
+      </w:pPr>
+      <w:r>
+        <w:t>Optimization</w:t>
       </w:r>
     </w:p>
     <w:p>
@@ -539,7 +537,15 @@
         </w:numPr>
       </w:pPr>
       <w:r>
-        <w:t>We used vanilla Stochastic Gradient Descent, with learning rate of 0.01, and trained for 600 epochs.</w:t>
+        <w:t xml:space="preserve">We used the </w:t>
+      </w:r>
+      <w:proofErr w:type="spellStart"/>
+      <w:r>
+        <w:t>CrossEntropyCriterion</w:t>
+      </w:r>
+      <w:proofErr w:type="spellEnd"/>
+      <w:r>
+        <w:t>, which is recommended for multiclass classification problems.</w:t>
       </w:r>
     </w:p>
     <w:p>
@@ -551,26 +557,30 @@
         </w:numPr>
       </w:pPr>
       <w:r>
+        <w:t>We used vanilla Stochastic Gradient Descent, with learning rate of 0.01, and trained for 600 epochs.</w:t>
+      </w:r>
+    </w:p>
+    <w:p>
+      <w:pPr>
+        <w:pStyle w:val="ListParagraph"/>
+        <w:numPr>
+          <w:ilvl w:val="0"/>
+          <w:numId w:val="1"/>
+        </w:numPr>
+      </w:pPr>
+      <w:r>
         <w:t>We used a small learning rate since out model very quickly reached very good results and started overfitting.</w:t>
       </w:r>
     </w:p>
     <w:p>
       <w:pPr>
-        <w:rPr>
-          <w:rFonts w:asciiTheme="majorHAnsi" w:eastAsiaTheme="majorEastAsia" w:hAnsiTheme="majorHAnsi" w:cstheme="majorBidi"/>
-          <w:color w:val="2E74B5" w:themeColor="accent1" w:themeShade="BF"/>
-          <w:sz w:val="26"/>
-          <w:szCs w:val="26"/>
-        </w:rPr>
+        <w:pStyle w:val="Heading2"/>
       </w:pPr>
       <w:r>
         <w:br w:type="page"/>
       </w:r>
-    </w:p>
-    <w:p>
-      <w:pPr>
-        <w:pStyle w:val="Heading2"/>
-      </w:pPr>
+      <w:bookmarkStart w:id="0" w:name="_GoBack"/>
+      <w:bookmarkEnd w:id="0"/>
       <w:r>
         <w:lastRenderedPageBreak/>
         <w:t>Things we considered</w:t>
@@ -686,7 +696,7 @@
             <o:lock v:ext="edit" aspectratio="t"/>
           </v:shapetype>
           <v:shape id="_x0000_s1026" type="#_x0000_t75" style="position:absolute;margin-left:39.75pt;margin-top:15.8pt;width:302.35pt;height:227.2pt;z-index:251659264;mso-position-horizontal-relative:text;mso-position-vertical-relative:text;mso-width-relative:page;mso-height-relative:page">
-            <v:imagedata r:id="rId7" o:title="Loss"/>
+            <v:imagedata r:id="rId8" o:title="Loss"/>
           </v:shape>
         </w:pict>
       </w:r>
@@ -704,13 +714,13 @@
         </w:rPr>
         <w:pict>
           <v:shape id="_x0000_s1027" type="#_x0000_t75" style="position:absolute;margin-left:32.2pt;margin-top:223.2pt;width:312.8pt;height:234.8pt;z-index:251661312;mso-position-horizontal-relative:text;mso-position-vertical-relative:text;mso-width-relative:page;mso-height-relative:page">
-            <v:imagedata r:id="rId8" o:title="Error"/>
+            <v:imagedata r:id="rId9" o:title="Error"/>
           </v:shape>
         </w:pict>
       </w:r>
     </w:p>
     <w:sectPr>
-      <w:headerReference w:type="default" r:id="rId9"/>
+      <w:headerReference w:type="default" r:id="rId10"/>
       <w:pgSz w:w="12240" w:h="15840"/>
       <w:pgMar w:top="1440" w:right="1440" w:bottom="1440" w:left="1440" w:header="720" w:footer="720" w:gutter="0"/>
       <w:cols w:space="720"/>
@@ -1590,6 +1600,17 @@
     <w:uiPriority w:val="99"/>
     <w:rsid w:val="004A1FCB"/>
   </w:style>
+  <w:style w:type="character" w:styleId="Hyperlink">
+    <w:name w:val="Hyperlink"/>
+    <w:basedOn w:val="DefaultParagraphFont"/>
+    <w:uiPriority w:val="99"/>
+    <w:unhideWhenUsed/>
+    <w:rsid w:val="00771D88"/>
+    <w:rPr>
+      <w:color w:val="0563C1" w:themeColor="hyperlink"/>
+      <w:u w:val="single"/>
+    </w:rPr>
+  </w:style>
 </w:styles>
 </file>
 

</xml_diff>

<commit_message>
some red marking in the report removed
</commit_message>
<xml_diff>
--- a/HW1/hw1_report.docx
+++ b/HW1/hw1_report.docx
@@ -579,8 +579,6 @@
       <w:r>
         <w:br w:type="page"/>
       </w:r>
-      <w:bookmarkStart w:id="0" w:name="_GoBack"/>
-      <w:bookmarkEnd w:id="0"/>
       <w:r>
         <w:lastRenderedPageBreak/>
         <w:t>Things we considered</w:t>
@@ -595,16 +593,21 @@
         </w:numPr>
       </w:pPr>
       <w:r>
-        <w:t xml:space="preserve">It was clear that we will use convolution layers </w:t>
-      </w:r>
-      <w:r>
-        <w:rPr>
-          <w:color w:val="FF0000"/>
-        </w:rPr>
+        <w:t xml:space="preserve">It was clear that we will use </w:t>
+      </w:r>
+      <w:bookmarkStart w:id="0" w:name="_GoBack"/>
+      <w:r>
+        <w:t xml:space="preserve">convolution layers </w:t>
+      </w:r>
+      <w:r>
         <w:t xml:space="preserve">to </w:t>
       </w:r>
       <w:r>
-        <w:t>capture spatial patterns and reduce the complexity of the model.</w:t>
+        <w:t xml:space="preserve">capture </w:t>
+      </w:r>
+      <w:bookmarkEnd w:id="0"/>
+      <w:r>
+        <w:t>spatial patterns and reduce the complexity of the model.</w:t>
       </w:r>
     </w:p>
     <w:p>

</xml_diff>

<commit_message>
Added repo link to report
</commit_message>
<xml_diff>
--- a/HW1/hw1_report.docx
+++ b/HW1/hw1_report.docx
@@ -10,6 +10,8 @@
       <w:r>
         <w:t>Exercise 1 Report – MNIST classification</w:t>
       </w:r>
+      <w:bookmarkStart w:id="0" w:name="_GoBack"/>
+      <w:bookmarkEnd w:id="0"/>
     </w:p>
     <w:p>
       <w:pPr>
@@ -595,7 +597,6 @@
       <w:r>
         <w:t xml:space="preserve">It was clear that we will use </w:t>
       </w:r>
-      <w:bookmarkStart w:id="0" w:name="_GoBack"/>
       <w:r>
         <w:t xml:space="preserve">convolution layers </w:t>
       </w:r>
@@ -605,7 +606,6 @@
       <w:r>
         <w:t xml:space="preserve">capture </w:t>
       </w:r>
-      <w:bookmarkEnd w:id="0"/>
       <w:r>
         <w:t>spatial patterns and reduce the complexity of the model.</w:t>
       </w:r>
@@ -724,6 +724,7 @@
     </w:p>
     <w:sectPr>
       <w:headerReference w:type="default" r:id="rId10"/>
+      <w:footerReference w:type="default" r:id="rId11"/>
       <w:pgSz w:w="12240" w:h="15840"/>
       <w:pgMar w:top="1440" w:right="1440" w:bottom="1440" w:left="1440" w:header="720" w:footer="720" w:gutter="0"/>
       <w:cols w:space="720"/>
@@ -756,6 +757,33 @@
     </w:p>
   </w:endnote>
 </w:endnotes>
+</file>
+
+<file path=word/footer1.xml><?xml version="1.0" encoding="utf-8"?>
+<w:ftr xmlns:wpc="http://schemas.microsoft.com/office/word/2010/wordprocessingCanvas" xmlns:mc="http://schemas.openxmlformats.org/markup-compatibility/2006" xmlns:o="urn:schemas-microsoft-com:office:office" xmlns:r="http://schemas.openxmlformats.org/officeDocument/2006/relationships" xmlns:m="http://schemas.openxmlformats.org/officeDocument/2006/math" xmlns:v="urn:schemas-microsoft-com:vml" xmlns:wp14="http://schemas.microsoft.com/office/word/2010/wordprocessingDrawing" xmlns:wp="http://schemas.openxmlformats.org/drawingml/2006/wordprocessingDrawing" xmlns:w10="urn:schemas-microsoft-com:office:word" xmlns:w="http://schemas.openxmlformats.org/wordprocessingml/2006/main" xmlns:w14="http://schemas.microsoft.com/office/word/2010/wordml" xmlns:w15="http://schemas.microsoft.com/office/word/2012/wordml" xmlns:wpg="http://schemas.microsoft.com/office/word/2010/wordprocessingGroup" xmlns:wpi="http://schemas.microsoft.com/office/word/2010/wordprocessingInk" xmlns:wne="http://schemas.microsoft.com/office/word/2006/wordml" xmlns:wps="http://schemas.microsoft.com/office/word/2010/wordprocessingShape" mc:Ignorable="w14 w15 wp14">
+  <w:p>
+    <w:pPr>
+      <w:pStyle w:val="Footer"/>
+      <w:jc w:val="center"/>
+    </w:pPr>
+    <w:proofErr w:type="spellStart"/>
+    <w:r>
+      <w:t>Git</w:t>
+    </w:r>
+    <w:proofErr w:type="spellEnd"/>
+    <w:r>
+      <w:t xml:space="preserve"> Repository: </w:t>
+    </w:r>
+    <w:hyperlink r:id="rId1" w:history="1">
+      <w:r>
+        <w:rPr>
+          <w:rStyle w:val="Hyperlink"/>
+        </w:rPr>
+        <w:t>https://github.com/izikgo/096260-DeepLearning.git</w:t>
+      </w:r>
+    </w:hyperlink>
+  </w:p>
+</w:ftr>
 </file>
 
 <file path=word/footnotes.xml><?xml version="1.0" encoding="utf-8"?>

</xml_diff>

<commit_message>
Added normalization to the report
</commit_message>
<xml_diff>
--- a/HW1/hw1_report.docx
+++ b/HW1/hw1_report.docx
@@ -10,8 +10,6 @@
       <w:r>
         <w:t>Exercise 1 Report – MNIST classification</w:t>
       </w:r>
-      <w:bookmarkStart w:id="0" w:name="_GoBack"/>
-      <w:bookmarkEnd w:id="0"/>
     </w:p>
     <w:p>
       <w:pPr>
@@ -239,15 +237,7 @@
         <w:t>convolution</w:t>
       </w:r>
       <w:r>
-        <w:t xml:space="preserve">al layers is followed by a </w:t>
-      </w:r>
-      <w:proofErr w:type="spellStart"/>
-      <w:r>
-        <w:t>ReLU</w:t>
-      </w:r>
-      <w:proofErr w:type="spellEnd"/>
-      <w:r>
-        <w:t xml:space="preserve"> activation function on the feature maps.</w:t>
+        <w:t>al layers is followed by a ReLU activation function on the feature maps.</w:t>
       </w:r>
     </w:p>
     <w:p>
@@ -539,15 +529,7 @@
         </w:numPr>
       </w:pPr>
       <w:r>
-        <w:t xml:space="preserve">We used the </w:t>
-      </w:r>
-      <w:proofErr w:type="spellStart"/>
-      <w:r>
-        <w:t>CrossEntropyCriterion</w:t>
-      </w:r>
-      <w:proofErr w:type="spellEnd"/>
-      <w:r>
-        <w:t>, which is recommended for multiclass classification problems.</w:t>
+        <w:t>We used the CrossEntropyCriterion, which is recommended for multiclass classification problems.</w:t>
       </w:r>
     </w:p>
     <w:p>
@@ -591,20 +573,14 @@
         <w:pStyle w:val="ListParagraph"/>
         <w:numPr>
           <w:ilvl w:val="0"/>
-          <w:numId w:val="2"/>
+          <w:numId w:val="3"/>
         </w:numPr>
       </w:pPr>
       <w:r>
         <w:t xml:space="preserve">It was clear that we will use </w:t>
       </w:r>
       <w:r>
-        <w:t xml:space="preserve">convolution layers </w:t>
-      </w:r>
-      <w:r>
-        <w:t xml:space="preserve">to </w:t>
-      </w:r>
-      <w:r>
-        <w:t xml:space="preserve">capture </w:t>
+        <w:t xml:space="preserve">convolution layers to capture </w:t>
       </w:r>
       <w:r>
         <w:t>spatial patterns and reduce the complexity of the model.</w:t>
@@ -615,7 +591,24 @@
         <w:pStyle w:val="ListParagraph"/>
         <w:numPr>
           <w:ilvl w:val="0"/>
-          <w:numId w:val="2"/>
+          <w:numId w:val="3"/>
+        </w:numPr>
+      </w:pPr>
+      <w:r>
+        <w:t xml:space="preserve">We normalized each image by diving it by 255 to get all pixels in the [0,1] range. Using </w:t>
+      </w:r>
+      <w:bookmarkStart w:id="0" w:name="_GoBack"/>
+      <w:bookmarkEnd w:id="0"/>
+      <w:r>
+        <w:t>standardization didn’t help much.</w:t>
+      </w:r>
+    </w:p>
+    <w:p>
+      <w:pPr>
+        <w:pStyle w:val="ListParagraph"/>
+        <w:numPr>
+          <w:ilvl w:val="0"/>
+          <w:numId w:val="3"/>
         </w:numPr>
       </w:pPr>
       <w:r>
@@ -642,7 +635,7 @@
         <w:pStyle w:val="ListParagraph"/>
         <w:numPr>
           <w:ilvl w:val="0"/>
-          <w:numId w:val="2"/>
+          <w:numId w:val="3"/>
         </w:numPr>
       </w:pPr>
       <w:r>
@@ -657,7 +650,7 @@
         <w:pStyle w:val="ListParagraph"/>
         <w:numPr>
           <w:ilvl w:val="0"/>
-          <w:numId w:val="2"/>
+          <w:numId w:val="3"/>
         </w:numPr>
       </w:pPr>
       <w:r>
@@ -698,7 +691,7 @@
             <v:path o:extrusionok="f" gradientshapeok="t" o:connecttype="rect"/>
             <o:lock v:ext="edit" aspectratio="t"/>
           </v:shapetype>
-          <v:shape id="_x0000_s1026" type="#_x0000_t75" style="position:absolute;margin-left:39.75pt;margin-top:15.8pt;width:302.35pt;height:227.2pt;z-index:251659264;mso-position-horizontal-relative:text;mso-position-vertical-relative:text;mso-width-relative:page;mso-height-relative:page">
+          <v:shape id="_x0000_s1026" type="#_x0000_t75" style="position:absolute;margin-left:39.75pt;margin-top:15.8pt;width:287.25pt;height:215.85pt;z-index:251659264;mso-position-horizontal-relative:text;mso-position-vertical-relative:text;mso-width-relative:page;mso-height-relative:page">
             <v:imagedata r:id="rId8" o:title="Loss"/>
           </v:shape>
         </w:pict>
@@ -716,7 +709,7 @@
           <w:noProof/>
         </w:rPr>
         <w:pict>
-          <v:shape id="_x0000_s1027" type="#_x0000_t75" style="position:absolute;margin-left:32.2pt;margin-top:223.2pt;width:312.8pt;height:234.8pt;z-index:251661312;mso-position-horizontal-relative:text;mso-position-vertical-relative:text;mso-width-relative:page;mso-height-relative:page">
+          <v:shape id="_x0000_s1027" type="#_x0000_t75" style="position:absolute;margin-left:32.95pt;margin-top:213.05pt;width:294.8pt;height:221.3pt;z-index:251661312;mso-position-horizontal-relative:text;mso-position-vertical-relative:text;mso-width-relative:page;mso-height-relative:page">
             <v:imagedata r:id="rId9" o:title="Error"/>
           </v:shape>
         </w:pict>
@@ -766,13 +759,8 @@
       <w:pStyle w:val="Footer"/>
       <w:jc w:val="center"/>
     </w:pPr>
-    <w:proofErr w:type="spellStart"/>
     <w:r>
-      <w:t>Git</w:t>
-    </w:r>
-    <w:proofErr w:type="spellEnd"/>
-    <w:r>
-      <w:t xml:space="preserve"> Repository: </w:t>
+      <w:t xml:space="preserve">Git Repository: </w:t>
     </w:r>
     <w:hyperlink r:id="rId1" w:history="1">
       <w:r>
@@ -854,13 +842,8 @@
     <w:pPr>
       <w:pStyle w:val="Header"/>
     </w:pPr>
-    <w:proofErr w:type="spellStart"/>
     <w:r>
-      <w:t>Izik</w:t>
-    </w:r>
-    <w:proofErr w:type="spellEnd"/>
-    <w:r>
-      <w:t xml:space="preserve"> Golan</w:t>
+      <w:t>Izik Golan</w:t>
     </w:r>
     <w:r>
       <w:tab/>
@@ -876,6 +859,95 @@
 <file path=word/numbering.xml><?xml version="1.0" encoding="utf-8"?>
 <w:numbering xmlns:wpc="http://schemas.microsoft.com/office/word/2010/wordprocessingCanvas" xmlns:mc="http://schemas.openxmlformats.org/markup-compatibility/2006" xmlns:o="urn:schemas-microsoft-com:office:office" xmlns:r="http://schemas.openxmlformats.org/officeDocument/2006/relationships" xmlns:m="http://schemas.openxmlformats.org/officeDocument/2006/math" xmlns:v="urn:schemas-microsoft-com:vml" xmlns:wp14="http://schemas.microsoft.com/office/word/2010/wordprocessingDrawing" xmlns:wp="http://schemas.openxmlformats.org/drawingml/2006/wordprocessingDrawing" xmlns:w10="urn:schemas-microsoft-com:office:word" xmlns:w="http://schemas.openxmlformats.org/wordprocessingml/2006/main" xmlns:w14="http://schemas.microsoft.com/office/word/2010/wordml" xmlns:w15="http://schemas.microsoft.com/office/word/2012/wordml" xmlns:wpg="http://schemas.microsoft.com/office/word/2010/wordprocessingGroup" xmlns:wpi="http://schemas.microsoft.com/office/word/2010/wordprocessingInk" xmlns:wne="http://schemas.microsoft.com/office/word/2006/wordml" xmlns:wps="http://schemas.microsoft.com/office/word/2010/wordprocessingShape" mc:Ignorable="w14 w15 wp14">
   <w:abstractNum w:abstractNumId="0" w15:restartNumberingAfterBreak="0">
+    <w:nsid w:val="2FA510FB"/>
+    <w:multiLevelType w:val="hybridMultilevel"/>
+    <w:tmpl w:val="A678C3BC"/>
+    <w:lvl w:ilvl="0" w:tplc="0409000F">
+      <w:start w:val="1"/>
+      <w:numFmt w:val="decimal"/>
+      <w:lvlText w:val="%1."/>
+      <w:lvlJc w:val="left"/>
+      <w:pPr>
+        <w:ind w:left="720" w:hanging="360"/>
+      </w:pPr>
+      <w:rPr>
+        <w:rFonts w:hint="default"/>
+      </w:rPr>
+    </w:lvl>
+    <w:lvl w:ilvl="1" w:tplc="04090019" w:tentative="1">
+      <w:start w:val="1"/>
+      <w:numFmt w:val="lowerLetter"/>
+      <w:lvlText w:val="%2."/>
+      <w:lvlJc w:val="left"/>
+      <w:pPr>
+        <w:ind w:left="1440" w:hanging="360"/>
+      </w:pPr>
+    </w:lvl>
+    <w:lvl w:ilvl="2" w:tplc="0409001B" w:tentative="1">
+      <w:start w:val="1"/>
+      <w:numFmt w:val="lowerRoman"/>
+      <w:lvlText w:val="%3."/>
+      <w:lvlJc w:val="right"/>
+      <w:pPr>
+        <w:ind w:left="2160" w:hanging="180"/>
+      </w:pPr>
+    </w:lvl>
+    <w:lvl w:ilvl="3" w:tplc="0409000F" w:tentative="1">
+      <w:start w:val="1"/>
+      <w:numFmt w:val="decimal"/>
+      <w:lvlText w:val="%4."/>
+      <w:lvlJc w:val="left"/>
+      <w:pPr>
+        <w:ind w:left="2880" w:hanging="360"/>
+      </w:pPr>
+    </w:lvl>
+    <w:lvl w:ilvl="4" w:tplc="04090019" w:tentative="1">
+      <w:start w:val="1"/>
+      <w:numFmt w:val="lowerLetter"/>
+      <w:lvlText w:val="%5."/>
+      <w:lvlJc w:val="left"/>
+      <w:pPr>
+        <w:ind w:left="3600" w:hanging="360"/>
+      </w:pPr>
+    </w:lvl>
+    <w:lvl w:ilvl="5" w:tplc="0409001B" w:tentative="1">
+      <w:start w:val="1"/>
+      <w:numFmt w:val="lowerRoman"/>
+      <w:lvlText w:val="%6."/>
+      <w:lvlJc w:val="right"/>
+      <w:pPr>
+        <w:ind w:left="4320" w:hanging="180"/>
+      </w:pPr>
+    </w:lvl>
+    <w:lvl w:ilvl="6" w:tplc="0409000F" w:tentative="1">
+      <w:start w:val="1"/>
+      <w:numFmt w:val="decimal"/>
+      <w:lvlText w:val="%7."/>
+      <w:lvlJc w:val="left"/>
+      <w:pPr>
+        <w:ind w:left="5040" w:hanging="360"/>
+      </w:pPr>
+    </w:lvl>
+    <w:lvl w:ilvl="7" w:tplc="04090019" w:tentative="1">
+      <w:start w:val="1"/>
+      <w:numFmt w:val="lowerLetter"/>
+      <w:lvlText w:val="%8."/>
+      <w:lvlJc w:val="left"/>
+      <w:pPr>
+        <w:ind w:left="5760" w:hanging="360"/>
+      </w:pPr>
+    </w:lvl>
+    <w:lvl w:ilvl="8" w:tplc="0409001B" w:tentative="1">
+      <w:start w:val="1"/>
+      <w:numFmt w:val="lowerRoman"/>
+      <w:lvlText w:val="%9."/>
+      <w:lvlJc w:val="right"/>
+      <w:pPr>
+        <w:ind w:left="6480" w:hanging="180"/>
+      </w:pPr>
+    </w:lvl>
+  </w:abstractNum>
+  <w:abstractNum w:abstractNumId="1" w15:restartNumberingAfterBreak="0">
     <w:nsid w:val="3C1F436F"/>
     <w:multiLevelType w:val="hybridMultilevel"/>
     <w:tmpl w:val="A678C3BC"/>
@@ -964,7 +1036,7 @@
       </w:pPr>
     </w:lvl>
   </w:abstractNum>
-  <w:abstractNum w:abstractNumId="1" w15:restartNumberingAfterBreak="0">
+  <w:abstractNum w:abstractNumId="2" w15:restartNumberingAfterBreak="0">
     <w:nsid w:val="5A5361FE"/>
     <w:multiLevelType w:val="hybridMultilevel"/>
     <w:tmpl w:val="2C146B74"/>
@@ -1078,9 +1150,12 @@
     </w:lvl>
   </w:abstractNum>
   <w:num w:numId="1">
+    <w:abstractNumId w:val="2"/>
+  </w:num>
+  <w:num w:numId="2">
     <w:abstractNumId w:val="1"/>
   </w:num>
-  <w:num w:numId="2">
+  <w:num w:numId="3">
     <w:abstractNumId w:val="0"/>
   </w:num>
 </w:numbering>

</xml_diff>